<commit_message>
Initial push for Assignment 1.2 2025-02-10
</commit_message>
<xml_diff>
--- a/module-1/jmonnier-assignment1-2.docx
+++ b/module-1/jmonnier-assignment1-2.docx
@@ -15,7 +15,13 @@
         <w:spacing w:after="0"/>
       </w:pPr>
       <w:r>
-        <w:t>CSD 310 Assignment 1-2</w:t>
+        <w:t>CSD 3</w:t>
+      </w:r>
+      <w:r>
+        <w:t>25</w:t>
+      </w:r>
+      <w:r>
+        <w:t xml:space="preserve"> Assignment 1-2</w:t>
       </w:r>
     </w:p>
     <w:p>
@@ -28,13 +34,8 @@
         <w:jc w:val="center"/>
       </w:pPr>
       <w:r>
-        <w:t xml:space="preserve">Setting Up </w:t>
+        <w:t>Setting Up Github</w:t>
       </w:r>
-      <w:proofErr w:type="spellStart"/>
-      <w:r>
-        <w:t>Github</w:t>
-      </w:r>
-      <w:proofErr w:type="spellEnd"/>
     </w:p>
     <w:p>
       <w:pPr>
@@ -42,14 +43,11 @@
         <w:jc w:val="center"/>
       </w:pPr>
       <w:r>
-        <w:rPr>
-          <w:noProof/>
-        </w:rPr>
         <w:drawing>
-          <wp:inline distT="0" distB="0" distL="0" distR="0" wp14:anchorId="44390026" wp14:editId="0193F016">
-            <wp:extent cx="9144000" cy="4736465"/>
-            <wp:effectExtent l="0" t="0" r="0" b="0"/>
-            <wp:docPr id="838868907" name="Picture 1" descr="A screenshot of a computer&#10;&#10;Description automatically generated"/>
+          <wp:inline distT="0" distB="0" distL="0" distR="0" wp14:anchorId="64F09162" wp14:editId="45D4492C">
+            <wp:extent cx="9144000" cy="4735830"/>
+            <wp:effectExtent l="0" t="0" r="0" b="7620"/>
+            <wp:docPr id="1559112295" name="Picture 1" descr="A screenshot of a computer&#10;&#10;Description automatically generated"/>
             <wp:cNvGraphicFramePr>
               <a:graphicFrameLocks xmlns:a="http://schemas.openxmlformats.org/drawingml/2006/main" noChangeAspect="1"/>
             </wp:cNvGraphicFramePr>
@@ -57,7 +55,7 @@
               <a:graphicData uri="http://schemas.openxmlformats.org/drawingml/2006/picture">
                 <pic:pic xmlns:pic="http://schemas.openxmlformats.org/drawingml/2006/picture">
                   <pic:nvPicPr>
-                    <pic:cNvPr id="838868907" name="Picture 1" descr="A screenshot of a computer&#10;&#10;Description automatically generated"/>
+                    <pic:cNvPr id="1559112295" name="Picture 1" descr="A screenshot of a computer&#10;&#10;Description automatically generated"/>
                     <pic:cNvPicPr/>
                   </pic:nvPicPr>
                   <pic:blipFill>
@@ -69,7 +67,7 @@
                   <pic:spPr>
                     <a:xfrm>
                       <a:off x="0" y="0"/>
-                      <a:ext cx="9144000" cy="4736465"/>
+                      <a:ext cx="9144000" cy="4735830"/>
                     </a:xfrm>
                     <a:prstGeom prst="rect">
                       <a:avLst/>
@@ -84,15 +82,13 @@
     </w:p>
     <w:p>
       <w:r>
-        <w:t xml:space="preserve">Directory listing of local clone of csd-310 </w:t>
+        <w:t>Directory listing of local clone of csd-3</w:t>
       </w:r>
-      <w:proofErr w:type="spellStart"/>
       <w:r>
-        <w:t>github</w:t>
+        <w:t>25</w:t>
       </w:r>
-      <w:proofErr w:type="spellEnd"/>
       <w:r>
-        <w:t>.</w:t>
+        <w:t xml:space="preserve"> github.</w:t>
       </w:r>
     </w:p>
     <w:p>
@@ -148,15 +144,7 @@
     </w:p>
     <w:p>
       <w:r>
-        <w:t xml:space="preserve">Screenshot of module 1 folder on </w:t>
-      </w:r>
-      <w:proofErr w:type="spellStart"/>
-      <w:r>
-        <w:t>github</w:t>
-      </w:r>
-      <w:proofErr w:type="spellEnd"/>
-      <w:r>
-        <w:t xml:space="preserve"> repository.</w:t>
+        <w:t>Screenshot of module 1 folder on github repository.</w:t>
       </w:r>
     </w:p>
     <w:p>

</xml_diff>

<commit_message>
Final push for Assignment 1.2 2025-01-10
</commit_message>
<xml_diff>
--- a/module-1/jmonnier-assignment1-2.docx
+++ b/module-1/jmonnier-assignment1-2.docx
@@ -34,8 +34,13 @@
         <w:jc w:val="center"/>
       </w:pPr>
       <w:r>
-        <w:t>Setting Up Github</w:t>
-      </w:r>
+        <w:t xml:space="preserve">Setting Up </w:t>
+      </w:r>
+      <w:proofErr w:type="spellStart"/>
+      <w:r>
+        <w:t>Github</w:t>
+      </w:r>
+      <w:proofErr w:type="spellEnd"/>
     </w:p>
     <w:p>
       <w:pPr>
@@ -43,6 +48,9 @@
         <w:jc w:val="center"/>
       </w:pPr>
       <w:r>
+        <w:rPr>
+          <w:noProof/>
+        </w:rPr>
         <w:drawing>
           <wp:inline distT="0" distB="0" distL="0" distR="0" wp14:anchorId="64F09162" wp14:editId="45D4492C">
             <wp:extent cx="9144000" cy="4735830"/>
@@ -88,7 +96,15 @@
         <w:t>25</w:t>
       </w:r>
       <w:r>
-        <w:t xml:space="preserve"> github.</w:t>
+        <w:t xml:space="preserve"> </w:t>
+      </w:r>
+      <w:proofErr w:type="spellStart"/>
+      <w:r>
+        <w:t>github</w:t>
+      </w:r>
+      <w:proofErr w:type="spellEnd"/>
+      <w:r>
+        <w:t>.</w:t>
       </w:r>
     </w:p>
     <w:p>
@@ -101,15 +117,12 @@
         <w:spacing w:after="0"/>
       </w:pPr>
       <w:r>
-        <w:rPr>
-          <w:noProof/>
-        </w:rPr>
         <w:lastRenderedPageBreak/>
         <w:drawing>
-          <wp:inline distT="0" distB="0" distL="0" distR="0" wp14:anchorId="7F279A56" wp14:editId="301A166D">
-            <wp:extent cx="9144000" cy="3970020"/>
-            <wp:effectExtent l="0" t="0" r="0" b="0"/>
-            <wp:docPr id="973822350" name="Picture 1" descr="A screenshot of a computer&#10;&#10;Description automatically generated"/>
+          <wp:inline distT="0" distB="0" distL="0" distR="0" wp14:anchorId="19B82837" wp14:editId="210FDAFC">
+            <wp:extent cx="9144000" cy="3691890"/>
+            <wp:effectExtent l="0" t="0" r="0" b="3810"/>
+            <wp:docPr id="30637815" name="Picture 1" descr="A screenshot of a computer&#10;&#10;Description automatically generated"/>
             <wp:cNvGraphicFramePr>
               <a:graphicFrameLocks xmlns:a="http://schemas.openxmlformats.org/drawingml/2006/main" noChangeAspect="1"/>
             </wp:cNvGraphicFramePr>
@@ -117,7 +130,7 @@
               <a:graphicData uri="http://schemas.openxmlformats.org/drawingml/2006/picture">
                 <pic:pic xmlns:pic="http://schemas.openxmlformats.org/drawingml/2006/picture">
                   <pic:nvPicPr>
-                    <pic:cNvPr id="973822350" name="Picture 1" descr="A screenshot of a computer&#10;&#10;Description automatically generated"/>
+                    <pic:cNvPr id="30637815" name="Picture 1" descr="A screenshot of a computer&#10;&#10;Description automatically generated"/>
                     <pic:cNvPicPr/>
                   </pic:nvPicPr>
                   <pic:blipFill>
@@ -129,7 +142,7 @@
                   <pic:spPr>
                     <a:xfrm>
                       <a:off x="0" y="0"/>
-                      <a:ext cx="9144000" cy="3970020"/>
+                      <a:ext cx="9144000" cy="3691890"/>
                     </a:xfrm>
                     <a:prstGeom prst="rect">
                       <a:avLst/>
@@ -144,7 +157,15 @@
     </w:p>
     <w:p>
       <w:r>
-        <w:t>Screenshot of module 1 folder on github repository.</w:t>
+        <w:t xml:space="preserve">Screenshot of module 1 folder on </w:t>
+      </w:r>
+      <w:proofErr w:type="spellStart"/>
+      <w:r>
+        <w:t>github</w:t>
+      </w:r>
+      <w:proofErr w:type="spellEnd"/>
+      <w:r>
+        <w:t xml:space="preserve"> repository.</w:t>
       </w:r>
     </w:p>
     <w:p>
@@ -156,7 +177,7 @@
           <w:rPr>
             <w:rStyle w:val="Hyperlink"/>
           </w:rPr>
-          <w:t>https://github.com/jessmonnier/csd-310/tree/main</w:t>
+          <w:t>https://github.com/jessmonnier/csd-325/tree/main</w:t>
         </w:r>
       </w:hyperlink>
       <w:r>

</xml_diff>